<commit_message>
Update apresentacao individual - Nuno
</commit_message>
<xml_diff>
--- a/Documentos/4. Apresentação Individual/Nuno/Guião.docx
+++ b/Documentos/4. Apresentação Individual/Nuno/Guião.docx
@@ -18,35 +18,27 @@
         <w:jc w:val="both"/>
       </w:pPr>
       <w:r>
-        <w:t xml:space="preserve">Vou falar um bocado da parte conceitual porque n da para falar de tudo e não sei de tudo </w:t>
-      </w:r>
-      <w:r>
-        <w:rPr>
-          <w:highlight w:val="yellow"/>
-        </w:rPr>
-        <w:t>e vou dar um exemplo no dia a dia.</w:t>
-      </w:r>
-    </w:p>
-    <w:p>
-      <w:pPr>
-        <w:jc w:val="both"/>
-      </w:pPr>
-      <w:r>
         <w:rPr>
           <w:highlight w:val="yellow"/>
         </w:rPr>
         <w:t>1º SLIDE</w:t>
       </w:r>
-      <w:r>
-        <w:t xml:space="preserve"> – A informação é um conjunto de dados que inseridos num contexto passam a ter significado para pessoas ou organizações. Isto pode ser, informações financeiras, segredos políticos, arquivos confidenciais, dados pessoais, entre tantas outras coisas. Para proteger estas informações surge a segurança da informação. </w:t>
-      </w:r>
-    </w:p>
-    <w:p>
-      <w:pPr>
-        <w:jc w:val="both"/>
-      </w:pPr>
-      <w:r>
-        <w:t>Onde existe informação?  - Existe informação na comunicação, troca de mensagens, emails, conversa entre pessoas, etc.</w:t>
+    </w:p>
+    <w:p>
+      <w:pPr>
+        <w:jc w:val="both"/>
+      </w:pPr>
+      <w:r>
+        <w:t xml:space="preserve">Vou falar um bocado da parte conceitual </w:t>
+      </w:r>
+      <w:r>
+        <w:t xml:space="preserve">e vou dar </w:t>
+      </w:r>
+      <w:r>
+        <w:t>dois exemplos de como é que se consegue garantir a segurança da informação</w:t>
+      </w:r>
+      <w:r>
+        <w:t>.</w:t>
       </w:r>
     </w:p>
     <w:p>
@@ -57,73 +49,256 @@
         <w:rPr>
           <w:highlight w:val="yellow"/>
         </w:rPr>
-        <w:t>2º SLIDE</w:t>
-      </w:r>
-      <w:r>
-        <w:t xml:space="preserve"> - </w:t>
-      </w:r>
-      <w:r>
-        <w:t xml:space="preserve">Para garantir </w:t>
-      </w:r>
-      <w:r>
-        <w:t>segurança na troca destas mensagens, existem 3 propriedades mais importantes na segurança da informação.</w:t>
-      </w:r>
-    </w:p>
-    <w:p>
-      <w:pPr>
-        <w:jc w:val="both"/>
-      </w:pPr>
-      <w:r>
-        <w:t>Confidencialidade – Somente pessoas autorizadas têm acesso à mensagem/informação.</w:t>
-      </w:r>
-    </w:p>
-    <w:p>
-      <w:pPr>
-        <w:jc w:val="both"/>
-      </w:pPr>
-      <w:r>
-        <w:t>Integridade – Garantia de que a mensagem não foi alterada ou modificada durante a comunicação. O recetor recebe a mensagem do emissor sem alterações.</w:t>
-      </w:r>
-    </w:p>
-    <w:p>
-      <w:pPr>
-        <w:jc w:val="both"/>
-      </w:pPr>
-      <w:r>
-        <w:t>Disponibilidade – Garantia de que a informação estará pronta para usar por pessoas autorizadas quando for necessária.</w:t>
-      </w:r>
-    </w:p>
-    <w:p>
-      <w:pPr>
-        <w:jc w:val="both"/>
-      </w:pPr>
+        <w:t>2</w:t>
+      </w:r>
       <w:r>
         <w:rPr>
           <w:highlight w:val="yellow"/>
         </w:rPr>
-        <w:t>3ª SLIDE</w:t>
-      </w:r>
-    </w:p>
-    <w:p>
-      <w:pPr>
-        <w:jc w:val="both"/>
-      </w:pPr>
-      <w:r>
-        <w:t xml:space="preserve">Há pessoas que dizem que sim, outras o contrário. Pela minha pesquisa o que encontrei, foi que não existe 100% de segurança porque para que isso existisse teria de haver um grande investimento por parte das empresas. Desta forma é preciso balancear entre o risco da informação que possa ser exposta e o preço que estamos dispostos a pagar para garantir que a informação </w:t>
-      </w:r>
-      <w:r>
-        <w:t xml:space="preserve">não </w:t>
-      </w:r>
-      <w:r>
-        <w:t xml:space="preserve">seja revelada para </w:t>
-      </w:r>
+        <w:t>º SLIDE</w:t>
+      </w:r>
+    </w:p>
+    <w:p>
+      <w:pPr>
+        <w:jc w:val="both"/>
+      </w:pPr>
+      <w:r>
+        <w:t xml:space="preserve">A informação é um conjunto de dados que inseridos num contexto passam a ter significado para pessoas ou organizações. Isto pode ser, informações financeiras, segredos políticos, arquivos confidenciais, dados pessoais, entre tantas outras coisas. Para proteger estas informações surge a segurança da informação. </w:t>
+      </w:r>
+    </w:p>
+    <w:p>
+      <w:pPr>
+        <w:jc w:val="both"/>
+      </w:pPr>
+      <w:r>
+        <w:t>Onde existe informação?  - Existe informação na comunicação, troca de mensagens, emails, conversa entre pessoas, etc.</w:t>
+      </w:r>
+    </w:p>
+    <w:p>
+      <w:pPr>
+        <w:jc w:val="both"/>
+      </w:pPr>
+      <w:r>
+        <w:rPr>
+          <w:highlight w:val="yellow"/>
+        </w:rPr>
+        <w:t>3</w:t>
+      </w:r>
+      <w:r>
+        <w:rPr>
+          <w:highlight w:val="yellow"/>
+        </w:rPr>
+        <w:t>º SLIDE</w:t>
+      </w:r>
+    </w:p>
+    <w:p>
+      <w:pPr>
+        <w:jc w:val="both"/>
+      </w:pPr>
+      <w:r>
+        <w:t xml:space="preserve">Para garantir </w:t>
+      </w:r>
+      <w:r>
+        <w:t>segurança na troca destas mensagens, existem 3 propriedades mais importantes na segurança da informação.</w:t>
+      </w:r>
+    </w:p>
+    <w:p>
+      <w:pPr>
+        <w:jc w:val="both"/>
+      </w:pPr>
+      <w:r>
+        <w:t>Confidencialidade – Somente pessoas autorizadas têm acesso à mensagem/informação.</w:t>
+      </w:r>
+    </w:p>
+    <w:p>
+      <w:pPr>
+        <w:jc w:val="both"/>
+      </w:pPr>
+      <w:r>
+        <w:t>Integridade – Garantia de que a mensagem não foi alterada ou modificada durante a comunicação. O recetor recebe a mensagem do emissor sem alterações.</w:t>
+      </w:r>
+    </w:p>
+    <w:p>
+      <w:pPr>
+        <w:jc w:val="both"/>
+      </w:pPr>
       <w:bookmarkStart w:id="0" w:name="_GoBack"/>
       <w:bookmarkEnd w:id="0"/>
       <w:r>
-        <w:t>quem nós não queremos.</w:t>
+        <w:t>Disponibilidade – Garantia de que a informação estará pronta para usar por pessoas autorizadas quando for necessária.</w:t>
+      </w:r>
+    </w:p>
+    <w:p>
+      <w:pPr>
+        <w:jc w:val="both"/>
+      </w:pPr>
+      <w:r>
+        <w:rPr>
+          <w:highlight w:val="yellow"/>
+        </w:rPr>
+        <w:t>4</w:t>
+      </w:r>
+      <w:r>
+        <w:rPr>
+          <w:highlight w:val="yellow"/>
+        </w:rPr>
+        <w:t>º</w:t>
+      </w:r>
+      <w:r>
+        <w:rPr>
+          <w:highlight w:val="yellow"/>
+        </w:rPr>
+        <w:t xml:space="preserve"> SLIDE</w:t>
+      </w:r>
+    </w:p>
+    <w:p>
+      <w:pPr>
+        <w:jc w:val="both"/>
+      </w:pPr>
+      <w:r>
+        <w:t xml:space="preserve">Há pessoas que dizem que sim, outras o contrário. Pela minha pesquisa o que encontrei, foi que não existe 100% de segurança porque para que isso existisse teria de haver um grande investimento por parte das empresas. Desta forma é preciso balancear entre o risco da informação que possa ser exposta e o preço que estamos dispostos a pagar para garantir que a informação </w:t>
+      </w:r>
+      <w:r>
+        <w:t xml:space="preserve">não </w:t>
+      </w:r>
+      <w:r>
+        <w:t>seja revelada para quem nós não queremos.</w:t>
       </w:r>
       <w:r>
         <w:t xml:space="preserve"> Se a informação não valer muito, não compensa ter segurança da informação 100% pois seria muito caro. Portanto é preciso ter isso em conta.</w:t>
+      </w:r>
+    </w:p>
+    <w:p>
+      <w:pPr>
+        <w:jc w:val="both"/>
+      </w:pPr>
+      <w:r>
+        <w:rPr>
+          <w:highlight w:val="yellow"/>
+        </w:rPr>
+        <w:t>5º SLIDE</w:t>
+      </w:r>
+    </w:p>
+    <w:p>
+      <w:pPr>
+        <w:jc w:val="both"/>
+      </w:pPr>
+      <w:r>
+        <w:t xml:space="preserve">Como podemos garantir que a aplicação móvel ou outra aplicação que interaja com a casa não esteja comprometida a fim de um atacante poder saber se a pessoa está ou não em casa com a localização do telemóvel e a localização da casa, conseguir </w:t>
+      </w:r>
+      <w:r>
+        <w:t xml:space="preserve">saber se as portas ou janelas estão </w:t>
+      </w:r>
+      <w:r>
+        <w:t>tranca</w:t>
+      </w:r>
+      <w:r>
+        <w:t>das</w:t>
+      </w:r>
+      <w:r>
+        <w:t xml:space="preserve"> e destranca</w:t>
+      </w:r>
+      <w:r>
+        <w:t>das</w:t>
+      </w:r>
+      <w:r>
+        <w:t xml:space="preserve">, controlar a temperatura, as luzes, os eletrodomésticos que possamos ter na cozinha, </w:t>
+      </w:r>
+      <w:r>
+        <w:t xml:space="preserve">saber se o alarme está </w:t>
+      </w:r>
+      <w:r>
+        <w:t>liga</w:t>
+      </w:r>
+      <w:r>
+        <w:t>do</w:t>
+      </w:r>
+      <w:r>
+        <w:t xml:space="preserve"> ou desliga</w:t>
+      </w:r>
+      <w:r>
+        <w:t>do</w:t>
+      </w:r>
+      <w:r>
+        <w:t xml:space="preserve">, enfim uma panóplia de ataques possíveis. Para evitar isto tudo, tem de haver um grande sistema de segurança da informação para não haver vulnerabilidades </w:t>
+      </w:r>
+      <w:r>
+        <w:t>nos diversos dispositivos que estejam conectados à internet e que a partir dele um atacante possa tirar partido.</w:t>
+      </w:r>
+    </w:p>
+    <w:p>
+      <w:pPr>
+        <w:jc w:val="both"/>
+      </w:pPr>
+      <w:r>
+        <w:rPr>
+          <w:highlight w:val="yellow"/>
+        </w:rPr>
+        <w:t>6º SLIDE</w:t>
+      </w:r>
+    </w:p>
+    <w:p>
+      <w:pPr>
+        <w:jc w:val="both"/>
+      </w:pPr>
+      <w:r>
+        <w:t xml:space="preserve">Como podemos garantir que uma cidade inteligente não exponha informações privadas dos seus moradores? </w:t>
+      </w:r>
+      <w:r>
+        <w:t xml:space="preserve">Ou prevenir que um atacante tenha acesso às informações dos semáforos de </w:t>
+      </w:r>
+      <w:r>
+        <w:lastRenderedPageBreak/>
+        <w:t>trânsito, ou às câmaras de vigilância dessa cidade? Para evitar isto também é necessário haver um sistema de segurança de informação robusto e capaz de não ter vulnerabilidades que possam comprometer a vida dos habitantes dessa cidade.</w:t>
+      </w:r>
+    </w:p>
+    <w:p>
+      <w:pPr>
+        <w:jc w:val="both"/>
+      </w:pPr>
+      <w:r>
+        <w:rPr>
+          <w:highlight w:val="yellow"/>
+        </w:rPr>
+        <w:t>7º SLIDE</w:t>
+      </w:r>
+    </w:p>
+    <w:p>
+      <w:pPr>
+        <w:jc w:val="both"/>
+      </w:pPr>
+      <w:r>
+        <w:t>Portanto, se voltarmos a olhar para o exemplo 1 e compararmos com o exemplo 2 em termos de como garantir a segurança da informação</w:t>
+      </w:r>
+      <w:r>
+        <w:t xml:space="preserve"> conseguimos perceber que não existem quaisquer diferenças. O problema é sempre o mesmo. </w:t>
+      </w:r>
+      <w:r>
+        <w:t xml:space="preserve">A informação que os atacantes possam obter é que é diferente. E esta pode ser mais ou menos valiosa. </w:t>
+      </w:r>
+      <w:r>
+        <w:t xml:space="preserve">Não vale a pena estar a discutir a segurança da informação nas casas inteligentes ou nas cidades inteligentes, ou onde quer que seja. O problema é sempre o mesmo. </w:t>
+      </w:r>
+      <w:r>
+        <w:t xml:space="preserve">É preciso também ter em conta a balança demonstrada anteriormente. O risco de expor a informação versus o preço a pagar para não correr esse risco. Portanto, </w:t>
+      </w:r>
+      <w:r>
+        <w:t>para</w:t>
+      </w:r>
+      <w:r>
+        <w:t xml:space="preserve"> pode</w:t>
+      </w:r>
+      <w:r>
+        <w:t>r</w:t>
+      </w:r>
+      <w:r>
+        <w:t>mos garantir que a informação é assegurada da melhor maneira de modo a ser privada para quem tem de ser</w:t>
+      </w:r>
+      <w:r>
+        <w:t xml:space="preserve"> é preciso, mais uma vez, ter em conta a balança e uma grande equipa de engenheiros de segurança da informação</w:t>
+      </w:r>
+      <w:r>
+        <w:t>.</w:t>
       </w:r>
     </w:p>
     <w:sectPr>

</xml_diff>